<commit_message>
ajout de l'introduction à l'analyse et des fiches techniques
</commit_message>
<xml_diff>
--- a/Proces verbaux/PV04.docx
+++ b/Proces verbaux/PV04.docx
@@ -265,7 +265,20 @@
           <w:color w:val="1F4E79" w:themeColor="accent1" w:themeShade="80"/>
         </w:rPr>
         <w:tab/>
-        <w:t>Houda Chabbi</w:t>
+      </w:r>
+      <w:proofErr w:type="spellStart"/>
+      <w:r>
+        <w:rPr>
+          <w:color w:val="1F4E79" w:themeColor="accent1" w:themeShade="80"/>
+        </w:rPr>
+        <w:t>Houda</w:t>
+      </w:r>
+      <w:proofErr w:type="spellEnd"/>
+      <w:r>
+        <w:rPr>
+          <w:color w:val="1F4E79" w:themeColor="accent1" w:themeShade="80"/>
+        </w:rPr>
+        <w:t xml:space="preserve"> Chabbi</w:t>
       </w:r>
       <w:r>
         <w:rPr>
@@ -283,8 +296,16 @@
         <w:rPr>
           <w:color w:val="1F4E79" w:themeColor="accent1" w:themeShade="80"/>
         </w:rPr>
-        <w:t>Grégory Ducrey</w:t>
-      </w:r>
+        <w:t xml:space="preserve">Grégory </w:t>
+      </w:r>
+      <w:proofErr w:type="spellStart"/>
+      <w:r>
+        <w:rPr>
+          <w:color w:val="1F4E79" w:themeColor="accent1" w:themeShade="80"/>
+        </w:rPr>
+        <w:t>Ducrey</w:t>
+      </w:r>
+      <w:proofErr w:type="spellEnd"/>
       <w:r>
         <w:rPr>
           <w:color w:val="1F4E79" w:themeColor="accent1" w:themeShade="80"/>
@@ -670,15 +691,42 @@
         <w:rPr>
           <w:color w:val="1F4E79" w:themeColor="accent1" w:themeShade="80"/>
         </w:rPr>
+        <w:t>Tests technologiques : Les URL pouvant être récupérées actuellement sont des http</w:t>
+      </w:r>
+    </w:p>
+    <w:p>
+      <w:pPr>
+        <w:pStyle w:val="Pardeliste"/>
+        <w:numPr>
+          <w:ilvl w:val="0"/>
+          <w:numId w:val="2"/>
+        </w:numPr>
+        <w:spacing w:after="0"/>
+        <w:rPr>
+          <w:color w:val="1F4E79" w:themeColor="accent1" w:themeShade="80"/>
+        </w:rPr>
+      </w:pPr>
+      <w:r>
+        <w:rPr>
+          <w:color w:val="1F4E79" w:themeColor="accent1" w:themeShade="80"/>
+        </w:rPr>
         <w:t xml:space="preserve">Tests technologiques : </w:t>
       </w:r>
-      <w:r>
-        <w:rPr>
-          <w:color w:val="1F4E79" w:themeColor="accent1" w:themeShade="80"/>
-        </w:rPr>
-        <w:t>Les URL pouvant être récupérées actuellement sont des http</w:t>
+      <w:bookmarkStart w:id="0" w:name="_GoBack"/>
+      <w:r>
+        <w:rPr>
+          <w:color w:val="1F4E79" w:themeColor="accent1" w:themeShade="80"/>
+        </w:rPr>
+        <w:t>Sur mobile les réseaux sociaux sont souvent utili</w:t>
+      </w:r>
+      <w:r>
+        <w:rPr>
+          <w:color w:val="1F4E79" w:themeColor="accent1" w:themeShade="80"/>
+        </w:rPr>
+        <w:t>sés contrairement aux sites web</w:t>
       </w:r>
     </w:p>
+    <w:bookmarkEnd w:id="0"/>
     <w:p>
       <w:pPr>
         <w:spacing w:after="0"/>
@@ -1064,15 +1112,19 @@
         <w:rPr>
           <w:color w:val="1F4E79" w:themeColor="accent1" w:themeShade="80"/>
         </w:rPr>
-        <w:t xml:space="preserve"> et fiches techniques</w:t>
-      </w:r>
-      <w:bookmarkStart w:id="0" w:name="_GoBack"/>
-      <w:bookmarkEnd w:id="0"/>
-      <w:r>
-        <w:rPr>
-          <w:color w:val="1F4E79" w:themeColor="accent1" w:themeShade="80"/>
-        </w:rPr>
-        <w:t xml:space="preserve">: </w:t>
+        <w:t xml:space="preserve"> et fiches </w:t>
+      </w:r>
+      <w:r>
+        <w:rPr>
+          <w:color w:val="1F4E79" w:themeColor="accent1" w:themeShade="80"/>
+        </w:rPr>
+        <w:t>techniques :</w:t>
+      </w:r>
+      <w:r>
+        <w:rPr>
+          <w:color w:val="1F4E79" w:themeColor="accent1" w:themeShade="80"/>
+        </w:rPr>
+        <w:t xml:space="preserve"> </w:t>
       </w:r>
       <w:r>
         <w:rPr>
@@ -1111,17 +1163,41 @@
         </w:rPr>
         <w:t xml:space="preserve"> </w:t>
       </w:r>
-      <w:r>
-        <w:rPr>
-          <w:color w:val="1F4E79" w:themeColor="accent1" w:themeShade="80"/>
-        </w:rPr>
-        <w:t xml:space="preserve">Scheurer </w:t>
-      </w:r>
-      <w:r>
-        <w:rPr>
-          <w:color w:val="1F4E79" w:themeColor="accent1" w:themeShade="80"/>
-        </w:rPr>
-        <w:t xml:space="preserve">/M.Schuler </w:t>
+      <w:proofErr w:type="spellStart"/>
+      <w:r>
+        <w:rPr>
+          <w:color w:val="1F4E79" w:themeColor="accent1" w:themeShade="80"/>
+        </w:rPr>
+        <w:t>Scheurer</w:t>
+      </w:r>
+      <w:proofErr w:type="spellEnd"/>
+      <w:r>
+        <w:rPr>
+          <w:color w:val="1F4E79" w:themeColor="accent1" w:themeShade="80"/>
+        </w:rPr>
+        <w:t xml:space="preserve"> </w:t>
+      </w:r>
+      <w:r>
+        <w:rPr>
+          <w:color w:val="1F4E79" w:themeColor="accent1" w:themeShade="80"/>
+        </w:rPr>
+        <w:t>/</w:t>
+      </w:r>
+      <w:proofErr w:type="spellStart"/>
+      <w:proofErr w:type="gramStart"/>
+      <w:r>
+        <w:rPr>
+          <w:color w:val="1F4E79" w:themeColor="accent1" w:themeShade="80"/>
+        </w:rPr>
+        <w:t>M.Schuler</w:t>
+      </w:r>
+      <w:proofErr w:type="spellEnd"/>
+      <w:proofErr w:type="gramEnd"/>
+      <w:r>
+        <w:rPr>
+          <w:color w:val="1F4E79" w:themeColor="accent1" w:themeShade="80"/>
+        </w:rPr>
+        <w:t xml:space="preserve"> </w:t>
       </w:r>
       <w:r>
         <w:rPr>
@@ -1134,6 +1210,38 @@
           <w:color w:val="1F4E79" w:themeColor="accent1" w:themeShade="80"/>
         </w:rPr>
         <w:t>, si c’est possible</w:t>
+      </w:r>
+      <w:r>
+        <w:rPr>
+          <w:color w:val="1F4E79" w:themeColor="accent1" w:themeShade="80"/>
+        </w:rPr>
+        <w:t>. Essayer de récupérer les onglets actifs/non-actifs</w:t>
+      </w:r>
+      <w:r>
+        <w:rPr>
+          <w:color w:val="1F4E79" w:themeColor="accent1" w:themeShade="80"/>
+        </w:rPr>
+        <w:t xml:space="preserve"> et</w:t>
+      </w:r>
+      <w:r>
+        <w:rPr>
+          <w:color w:val="1F4E79" w:themeColor="accent1" w:themeShade="80"/>
+        </w:rPr>
+        <w:t xml:space="preserve"> les </w:t>
+      </w:r>
+      <w:proofErr w:type="spellStart"/>
+      <w:r>
+        <w:rPr>
+          <w:color w:val="1F4E79" w:themeColor="accent1" w:themeShade="80"/>
+        </w:rPr>
+        <w:t>méta-données</w:t>
+      </w:r>
+      <w:proofErr w:type="spellEnd"/>
+      <w:r>
+        <w:rPr>
+          <w:color w:val="1F4E79" w:themeColor="accent1" w:themeShade="80"/>
+        </w:rPr>
+        <w:t xml:space="preserve"> des sites web</w:t>
       </w:r>
     </w:p>
     <w:p>
@@ -3136,7 +3244,7 @@
 </file>
 
 <file path=customXml/itemProps1.xml><?xml version="1.0" encoding="utf-8"?>
-<ds:datastoreItem xmlns:ds="http://schemas.openxmlformats.org/officeDocument/2006/customXml" ds:itemID="{40AEF324-82A4-B845-AC5E-427CE170D9BB}">
+<ds:datastoreItem xmlns:ds="http://schemas.openxmlformats.org/officeDocument/2006/customXml" ds:itemID="{AD0311E1-2393-C043-B184-1FCF6D0D86BD}">
   <ds:schemaRefs>
     <ds:schemaRef ds:uri="http://schemas.openxmlformats.org/officeDocument/2006/bibliography"/>
   </ds:schemaRefs>

</xml_diff>